<commit_message>
Updated title of annotated bibliography
</commit_message>
<xml_diff>
--- a/Assignments/Assignment01/Docs/Townes_SOC5850_2018_Fall_ClassProject_Bibliography_Annotated.docx
+++ b/Assignments/Assignment01/Docs/Townes_SOC5850_2018_Fall_ClassProject_Bibliography_Annotated.docx
@@ -17,226 +17,234 @@
           <w:szCs w:val="18"/>
         </w:rPr>
       </w:pPr>
+    </w:p>
+    <w:p>
+      <w:pPr>
+        <w:widowControl w:val="0"/>
+        <w:autoSpaceDE w:val="0"/>
+        <w:autoSpaceDN w:val="0"/>
+        <w:adjustRightInd w:val="0"/>
+        <w:spacing w:after="0" w:line="480" w:lineRule="auto"/>
+        <w:ind w:left="720" w:hanging="720"/>
+        <w:jc w:val="center"/>
+        <w:rPr>
+          <w:rFonts w:ascii="Times New Roman" w:hAnsi="Times New Roman" w:cs="Times New Roman"/>
+          <w:sz w:val="24"/>
+          <w:szCs w:val="18"/>
+        </w:rPr>
+      </w:pPr>
+    </w:p>
+    <w:p>
+      <w:pPr>
+        <w:widowControl w:val="0"/>
+        <w:autoSpaceDE w:val="0"/>
+        <w:autoSpaceDN w:val="0"/>
+        <w:adjustRightInd w:val="0"/>
+        <w:spacing w:after="0" w:line="480" w:lineRule="auto"/>
+        <w:ind w:left="720" w:hanging="720"/>
+        <w:jc w:val="center"/>
+        <w:rPr>
+          <w:rFonts w:ascii="Times New Roman" w:hAnsi="Times New Roman" w:cs="Times New Roman"/>
+          <w:sz w:val="24"/>
+          <w:szCs w:val="18"/>
+        </w:rPr>
+      </w:pPr>
+    </w:p>
+    <w:p>
+      <w:pPr>
+        <w:widowControl w:val="0"/>
+        <w:autoSpaceDE w:val="0"/>
+        <w:autoSpaceDN w:val="0"/>
+        <w:adjustRightInd w:val="0"/>
+        <w:spacing w:after="0" w:line="480" w:lineRule="auto"/>
+        <w:ind w:left="720" w:hanging="720"/>
+        <w:jc w:val="center"/>
+        <w:rPr>
+          <w:rFonts w:ascii="Times New Roman" w:hAnsi="Times New Roman" w:cs="Times New Roman"/>
+          <w:sz w:val="24"/>
+          <w:szCs w:val="18"/>
+        </w:rPr>
+      </w:pPr>
+    </w:p>
+    <w:p>
+      <w:pPr>
+        <w:widowControl w:val="0"/>
+        <w:autoSpaceDE w:val="0"/>
+        <w:autoSpaceDN w:val="0"/>
+        <w:adjustRightInd w:val="0"/>
+        <w:spacing w:after="0" w:line="480" w:lineRule="auto"/>
+        <w:ind w:left="720" w:hanging="720"/>
+        <w:jc w:val="center"/>
+        <w:rPr>
+          <w:rFonts w:ascii="Times New Roman" w:hAnsi="Times New Roman" w:cs="Times New Roman"/>
+          <w:sz w:val="24"/>
+          <w:szCs w:val="18"/>
+        </w:rPr>
+      </w:pPr>
+    </w:p>
+    <w:p>
+      <w:pPr>
+        <w:widowControl w:val="0"/>
+        <w:autoSpaceDE w:val="0"/>
+        <w:autoSpaceDN w:val="0"/>
+        <w:adjustRightInd w:val="0"/>
+        <w:spacing w:after="0" w:line="480" w:lineRule="auto"/>
+        <w:ind w:left="720" w:hanging="720"/>
+        <w:jc w:val="center"/>
+        <w:rPr>
+          <w:rFonts w:ascii="Times New Roman" w:hAnsi="Times New Roman" w:cs="Times New Roman"/>
+          <w:sz w:val="24"/>
+          <w:szCs w:val="18"/>
+        </w:rPr>
+      </w:pPr>
+    </w:p>
+    <w:p>
+      <w:pPr>
+        <w:widowControl w:val="0"/>
+        <w:autoSpaceDE w:val="0"/>
+        <w:autoSpaceDN w:val="0"/>
+        <w:adjustRightInd w:val="0"/>
+        <w:spacing w:after="0" w:line="480" w:lineRule="auto"/>
+        <w:ind w:left="720" w:hanging="720"/>
+        <w:jc w:val="center"/>
+        <w:rPr>
+          <w:rFonts w:ascii="Times New Roman" w:hAnsi="Times New Roman" w:cs="Times New Roman"/>
+          <w:sz w:val="24"/>
+          <w:szCs w:val="18"/>
+        </w:rPr>
+      </w:pPr>
+      <w:r>
+        <w:rPr>
+          <w:rFonts w:ascii="Times New Roman" w:hAnsi="Times New Roman" w:cs="Times New Roman"/>
+          <w:sz w:val="24"/>
+          <w:szCs w:val="18"/>
+        </w:rPr>
+        <w:t xml:space="preserve">Evaluating </w:t>
+      </w:r>
+      <w:r>
+        <w:rPr>
+          <w:rFonts w:ascii="Times New Roman" w:hAnsi="Times New Roman" w:cs="Times New Roman"/>
+          <w:sz w:val="24"/>
+          <w:szCs w:val="18"/>
+        </w:rPr>
+        <w:t xml:space="preserve">the </w:t>
+      </w:r>
+      <w:proofErr w:type="spellStart"/>
+      <w:r>
+        <w:rPr>
+          <w:rFonts w:ascii="Times New Roman" w:hAnsi="Times New Roman" w:cs="Times New Roman"/>
+          <w:sz w:val="24"/>
+          <w:szCs w:val="18"/>
+        </w:rPr>
+        <w:t>Vitendo</w:t>
+      </w:r>
+      <w:proofErr w:type="spellEnd"/>
+      <w:r>
+        <w:rPr>
+          <w:rFonts w:ascii="Times New Roman" w:hAnsi="Times New Roman" w:cs="Times New Roman"/>
+          <w:sz w:val="24"/>
+          <w:szCs w:val="18"/>
+        </w:rPr>
+        <w:t xml:space="preserve"> 4 Africa Mentoring Program</w:t>
+      </w:r>
+      <w:r>
+        <w:rPr>
+          <w:rFonts w:ascii="Times New Roman" w:hAnsi="Times New Roman" w:cs="Times New Roman"/>
+          <w:sz w:val="24"/>
+          <w:szCs w:val="18"/>
+        </w:rPr>
+        <w:t>:</w:t>
+      </w:r>
+    </w:p>
+    <w:p>
+      <w:pPr>
+        <w:widowControl w:val="0"/>
+        <w:autoSpaceDE w:val="0"/>
+        <w:autoSpaceDN w:val="0"/>
+        <w:adjustRightInd w:val="0"/>
+        <w:spacing w:after="0" w:line="480" w:lineRule="auto"/>
+        <w:ind w:left="720" w:hanging="720"/>
+        <w:jc w:val="center"/>
+        <w:rPr>
+          <w:rFonts w:ascii="Times New Roman" w:hAnsi="Times New Roman" w:cs="Times New Roman"/>
+          <w:sz w:val="24"/>
+          <w:szCs w:val="18"/>
+        </w:rPr>
+      </w:pPr>
+      <w:r>
+        <w:rPr>
+          <w:rFonts w:ascii="Times New Roman" w:hAnsi="Times New Roman" w:cs="Times New Roman"/>
+          <w:sz w:val="24"/>
+          <w:szCs w:val="18"/>
+        </w:rPr>
+        <w:t>A</w:t>
+      </w:r>
+      <w:r>
+        <w:rPr>
+          <w:rFonts w:ascii="Times New Roman" w:hAnsi="Times New Roman" w:cs="Times New Roman"/>
+          <w:sz w:val="24"/>
+          <w:szCs w:val="18"/>
+        </w:rPr>
+        <w:t>n Annotated</w:t>
+      </w:r>
+      <w:r>
+        <w:rPr>
+          <w:rFonts w:ascii="Times New Roman" w:hAnsi="Times New Roman" w:cs="Times New Roman"/>
+          <w:sz w:val="24"/>
+          <w:szCs w:val="18"/>
+        </w:rPr>
+        <w:t xml:space="preserve"> Bibliography of Relevant Literature on Mentoring</w:t>
+      </w:r>
+    </w:p>
+    <w:p>
+      <w:pPr>
+        <w:widowControl w:val="0"/>
+        <w:autoSpaceDE w:val="0"/>
+        <w:autoSpaceDN w:val="0"/>
+        <w:adjustRightInd w:val="0"/>
+        <w:spacing w:after="0" w:line="480" w:lineRule="auto"/>
+        <w:ind w:left="720" w:hanging="720"/>
+        <w:jc w:val="center"/>
+        <w:rPr>
+          <w:rFonts w:ascii="Times New Roman" w:hAnsi="Times New Roman" w:cs="Times New Roman"/>
+          <w:sz w:val="24"/>
+          <w:szCs w:val="18"/>
+        </w:rPr>
+      </w:pPr>
+      <w:r>
+        <w:rPr>
+          <w:rFonts w:ascii="Times New Roman" w:hAnsi="Times New Roman" w:cs="Times New Roman"/>
+          <w:sz w:val="24"/>
+          <w:szCs w:val="18"/>
+        </w:rPr>
+        <w:t>Malcolm S. Townes</w:t>
+      </w:r>
+    </w:p>
+    <w:p>
+      <w:pPr>
+        <w:widowControl w:val="0"/>
+        <w:autoSpaceDE w:val="0"/>
+        <w:autoSpaceDN w:val="0"/>
+        <w:adjustRightInd w:val="0"/>
+        <w:spacing w:after="0" w:line="480" w:lineRule="auto"/>
+        <w:ind w:left="720" w:hanging="720"/>
+        <w:jc w:val="center"/>
+        <w:rPr>
+          <w:rFonts w:ascii="Times New Roman" w:hAnsi="Times New Roman" w:cs="Times New Roman"/>
+          <w:sz w:val="24"/>
+          <w:szCs w:val="18"/>
+        </w:rPr>
+      </w:pPr>
+      <w:r>
+        <w:rPr>
+          <w:rFonts w:ascii="Times New Roman" w:hAnsi="Times New Roman" w:cs="Times New Roman"/>
+          <w:sz w:val="24"/>
+          <w:szCs w:val="18"/>
+        </w:rPr>
+        <w:t>Saint Louis University</w:t>
+      </w:r>
       <w:bookmarkStart w:id="0" w:name="_GoBack"/>
       <w:bookmarkEnd w:id="0"/>
-    </w:p>
-    <w:p>
-      <w:pPr>
-        <w:widowControl w:val="0"/>
-        <w:autoSpaceDE w:val="0"/>
-        <w:autoSpaceDN w:val="0"/>
-        <w:adjustRightInd w:val="0"/>
-        <w:spacing w:after="0" w:line="480" w:lineRule="auto"/>
-        <w:ind w:left="720" w:hanging="720"/>
-        <w:jc w:val="center"/>
-        <w:rPr>
-          <w:rFonts w:ascii="Times New Roman" w:hAnsi="Times New Roman" w:cs="Times New Roman"/>
-          <w:sz w:val="24"/>
-          <w:szCs w:val="18"/>
-        </w:rPr>
-      </w:pPr>
-    </w:p>
-    <w:p>
-      <w:pPr>
-        <w:widowControl w:val="0"/>
-        <w:autoSpaceDE w:val="0"/>
-        <w:autoSpaceDN w:val="0"/>
-        <w:adjustRightInd w:val="0"/>
-        <w:spacing w:after="0" w:line="480" w:lineRule="auto"/>
-        <w:ind w:left="720" w:hanging="720"/>
-        <w:jc w:val="center"/>
-        <w:rPr>
-          <w:rFonts w:ascii="Times New Roman" w:hAnsi="Times New Roman" w:cs="Times New Roman"/>
-          <w:sz w:val="24"/>
-          <w:szCs w:val="18"/>
-        </w:rPr>
-      </w:pPr>
-    </w:p>
-    <w:p>
-      <w:pPr>
-        <w:widowControl w:val="0"/>
-        <w:autoSpaceDE w:val="0"/>
-        <w:autoSpaceDN w:val="0"/>
-        <w:adjustRightInd w:val="0"/>
-        <w:spacing w:after="0" w:line="480" w:lineRule="auto"/>
-        <w:ind w:left="720" w:hanging="720"/>
-        <w:jc w:val="center"/>
-        <w:rPr>
-          <w:rFonts w:ascii="Times New Roman" w:hAnsi="Times New Roman" w:cs="Times New Roman"/>
-          <w:sz w:val="24"/>
-          <w:szCs w:val="18"/>
-        </w:rPr>
-      </w:pPr>
-    </w:p>
-    <w:p>
-      <w:pPr>
-        <w:widowControl w:val="0"/>
-        <w:autoSpaceDE w:val="0"/>
-        <w:autoSpaceDN w:val="0"/>
-        <w:adjustRightInd w:val="0"/>
-        <w:spacing w:after="0" w:line="480" w:lineRule="auto"/>
-        <w:ind w:left="720" w:hanging="720"/>
-        <w:jc w:val="center"/>
-        <w:rPr>
-          <w:rFonts w:ascii="Times New Roman" w:hAnsi="Times New Roman" w:cs="Times New Roman"/>
-          <w:sz w:val="24"/>
-          <w:szCs w:val="18"/>
-        </w:rPr>
-      </w:pPr>
-    </w:p>
-    <w:p>
-      <w:pPr>
-        <w:widowControl w:val="0"/>
-        <w:autoSpaceDE w:val="0"/>
-        <w:autoSpaceDN w:val="0"/>
-        <w:adjustRightInd w:val="0"/>
-        <w:spacing w:after="0" w:line="480" w:lineRule="auto"/>
-        <w:ind w:left="720" w:hanging="720"/>
-        <w:jc w:val="center"/>
-        <w:rPr>
-          <w:rFonts w:ascii="Times New Roman" w:hAnsi="Times New Roman" w:cs="Times New Roman"/>
-          <w:sz w:val="24"/>
-          <w:szCs w:val="18"/>
-        </w:rPr>
-      </w:pPr>
-    </w:p>
-    <w:p>
-      <w:pPr>
-        <w:widowControl w:val="0"/>
-        <w:autoSpaceDE w:val="0"/>
-        <w:autoSpaceDN w:val="0"/>
-        <w:adjustRightInd w:val="0"/>
-        <w:spacing w:after="0" w:line="480" w:lineRule="auto"/>
-        <w:ind w:left="720" w:hanging="720"/>
-        <w:jc w:val="center"/>
-        <w:rPr>
-          <w:rFonts w:ascii="Times New Roman" w:hAnsi="Times New Roman" w:cs="Times New Roman"/>
-          <w:sz w:val="24"/>
-          <w:szCs w:val="18"/>
-        </w:rPr>
-      </w:pPr>
-      <w:r>
-        <w:rPr>
-          <w:rFonts w:ascii="Times New Roman" w:hAnsi="Times New Roman" w:cs="Times New Roman"/>
-          <w:sz w:val="24"/>
-          <w:szCs w:val="18"/>
-        </w:rPr>
-        <w:t xml:space="preserve">Evaluating </w:t>
-      </w:r>
-      <w:r>
-        <w:rPr>
-          <w:rFonts w:ascii="Times New Roman" w:hAnsi="Times New Roman" w:cs="Times New Roman"/>
-          <w:sz w:val="24"/>
-          <w:szCs w:val="18"/>
-        </w:rPr>
-        <w:t xml:space="preserve">the </w:t>
-      </w:r>
-      <w:proofErr w:type="spellStart"/>
-      <w:r>
-        <w:rPr>
-          <w:rFonts w:ascii="Times New Roman" w:hAnsi="Times New Roman" w:cs="Times New Roman"/>
-          <w:sz w:val="24"/>
-          <w:szCs w:val="18"/>
-        </w:rPr>
-        <w:t>Vitendo</w:t>
-      </w:r>
-      <w:proofErr w:type="spellEnd"/>
-      <w:r>
-        <w:rPr>
-          <w:rFonts w:ascii="Times New Roman" w:hAnsi="Times New Roman" w:cs="Times New Roman"/>
-          <w:sz w:val="24"/>
-          <w:szCs w:val="18"/>
-        </w:rPr>
-        <w:t xml:space="preserve"> 4 Africa Mentoring Program</w:t>
-      </w:r>
-      <w:r>
-        <w:rPr>
-          <w:rFonts w:ascii="Times New Roman" w:hAnsi="Times New Roman" w:cs="Times New Roman"/>
-          <w:sz w:val="24"/>
-          <w:szCs w:val="18"/>
-        </w:rPr>
-        <w:t>:</w:t>
-      </w:r>
-    </w:p>
-    <w:p>
-      <w:pPr>
-        <w:widowControl w:val="0"/>
-        <w:autoSpaceDE w:val="0"/>
-        <w:autoSpaceDN w:val="0"/>
-        <w:adjustRightInd w:val="0"/>
-        <w:spacing w:after="0" w:line="480" w:lineRule="auto"/>
-        <w:ind w:left="720" w:hanging="720"/>
-        <w:jc w:val="center"/>
-        <w:rPr>
-          <w:rFonts w:ascii="Times New Roman" w:hAnsi="Times New Roman" w:cs="Times New Roman"/>
-          <w:sz w:val="24"/>
-          <w:szCs w:val="18"/>
-        </w:rPr>
-      </w:pPr>
-      <w:r>
-        <w:rPr>
-          <w:rFonts w:ascii="Times New Roman" w:hAnsi="Times New Roman" w:cs="Times New Roman"/>
-          <w:sz w:val="24"/>
-          <w:szCs w:val="18"/>
-        </w:rPr>
-        <w:t>A</w:t>
-      </w:r>
-      <w:r>
-        <w:rPr>
-          <w:rFonts w:ascii="Times New Roman" w:hAnsi="Times New Roman" w:cs="Times New Roman"/>
-          <w:sz w:val="24"/>
-          <w:szCs w:val="18"/>
-        </w:rPr>
-        <w:t xml:space="preserve"> Bibliography of Relevant Literature on Mentoring</w:t>
-      </w:r>
-    </w:p>
-    <w:p>
-      <w:pPr>
-        <w:widowControl w:val="0"/>
-        <w:autoSpaceDE w:val="0"/>
-        <w:autoSpaceDN w:val="0"/>
-        <w:adjustRightInd w:val="0"/>
-        <w:spacing w:after="0" w:line="480" w:lineRule="auto"/>
-        <w:ind w:left="720" w:hanging="720"/>
-        <w:jc w:val="center"/>
-        <w:rPr>
-          <w:rFonts w:ascii="Times New Roman" w:hAnsi="Times New Roman" w:cs="Times New Roman"/>
-          <w:sz w:val="24"/>
-          <w:szCs w:val="18"/>
-        </w:rPr>
-      </w:pPr>
-      <w:r>
-        <w:rPr>
-          <w:rFonts w:ascii="Times New Roman" w:hAnsi="Times New Roman" w:cs="Times New Roman"/>
-          <w:sz w:val="24"/>
-          <w:szCs w:val="18"/>
-        </w:rPr>
-        <w:t>Malcolm S. Townes</w:t>
-      </w:r>
-    </w:p>
-    <w:p>
-      <w:pPr>
-        <w:widowControl w:val="0"/>
-        <w:autoSpaceDE w:val="0"/>
-        <w:autoSpaceDN w:val="0"/>
-        <w:adjustRightInd w:val="0"/>
-        <w:spacing w:after="0" w:line="480" w:lineRule="auto"/>
-        <w:ind w:left="720" w:hanging="720"/>
-        <w:jc w:val="center"/>
-        <w:rPr>
-          <w:rFonts w:ascii="Times New Roman" w:hAnsi="Times New Roman" w:cs="Times New Roman"/>
-          <w:sz w:val="24"/>
-          <w:szCs w:val="18"/>
-        </w:rPr>
-      </w:pPr>
-      <w:r>
-        <w:rPr>
-          <w:rFonts w:ascii="Times New Roman" w:hAnsi="Times New Roman" w:cs="Times New Roman"/>
-          <w:sz w:val="24"/>
-          <w:szCs w:val="18"/>
-        </w:rPr>
-        <w:t>Saint Louis University</w:t>
-      </w:r>
     </w:p>
     <w:p>
       <w:pPr>
@@ -2863,7 +2871,7 @@
         <w:noProof/>
         <w:sz w:val="24"/>
       </w:rPr>
-      <w:t>2</w:t>
+      <w:t>7</w:t>
     </w:r>
     <w:r>
       <w:rPr>
@@ -3206,6 +3214,36 @@
     <w:uiPriority w:val="99"/>
     <w:rsid w:val="00C56043"/>
   </w:style>
+  <w:style w:type="paragraph" w:styleId="BalloonText">
+    <w:name w:val="Balloon Text"/>
+    <w:basedOn w:val="Normal"/>
+    <w:link w:val="BalloonTextChar"/>
+    <w:uiPriority w:val="99"/>
+    <w:semiHidden/>
+    <w:unhideWhenUsed/>
+    <w:rsid w:val="00522B75"/>
+    <w:pPr>
+      <w:spacing w:after="0" w:line="240" w:lineRule="auto"/>
+    </w:pPr>
+    <w:rPr>
+      <w:rFonts w:ascii="Tahoma" w:hAnsi="Tahoma" w:cs="Tahoma"/>
+      <w:sz w:val="16"/>
+      <w:szCs w:val="16"/>
+    </w:rPr>
+  </w:style>
+  <w:style w:type="character" w:customStyle="1" w:styleId="BalloonTextChar">
+    <w:name w:val="Balloon Text Char"/>
+    <w:basedOn w:val="DefaultParagraphFont"/>
+    <w:link w:val="BalloonText"/>
+    <w:uiPriority w:val="99"/>
+    <w:semiHidden/>
+    <w:rsid w:val="00522B75"/>
+    <w:rPr>
+      <w:rFonts w:ascii="Tahoma" w:hAnsi="Tahoma" w:cs="Tahoma"/>
+      <w:sz w:val="16"/>
+      <w:szCs w:val="16"/>
+    </w:rPr>
+  </w:style>
 </w:styles>
 </file>
 
@@ -3439,6 +3477,36 @@
     <w:link w:val="Footer"/>
     <w:uiPriority w:val="99"/>
     <w:rsid w:val="00C56043"/>
+  </w:style>
+  <w:style w:type="paragraph" w:styleId="BalloonText">
+    <w:name w:val="Balloon Text"/>
+    <w:basedOn w:val="Normal"/>
+    <w:link w:val="BalloonTextChar"/>
+    <w:uiPriority w:val="99"/>
+    <w:semiHidden/>
+    <w:unhideWhenUsed/>
+    <w:rsid w:val="00522B75"/>
+    <w:pPr>
+      <w:spacing w:after="0" w:line="240" w:lineRule="auto"/>
+    </w:pPr>
+    <w:rPr>
+      <w:rFonts w:ascii="Tahoma" w:hAnsi="Tahoma" w:cs="Tahoma"/>
+      <w:sz w:val="16"/>
+      <w:szCs w:val="16"/>
+    </w:rPr>
+  </w:style>
+  <w:style w:type="character" w:customStyle="1" w:styleId="BalloonTextChar">
+    <w:name w:val="Balloon Text Char"/>
+    <w:basedOn w:val="DefaultParagraphFont"/>
+    <w:link w:val="BalloonText"/>
+    <w:uiPriority w:val="99"/>
+    <w:semiHidden/>
+    <w:rsid w:val="00522B75"/>
+    <w:rPr>
+      <w:rFonts w:ascii="Tahoma" w:hAnsi="Tahoma" w:cs="Tahoma"/>
+      <w:sz w:val="16"/>
+      <w:szCs w:val="16"/>
+    </w:rPr>
   </w:style>
 </w:styles>
 </file>

</xml_diff>